<commit_message>
點字印表機增加 viewplus.com 的 VP columbia 2。
</commit_message>
<xml_diff>
--- a/Doc/Manual/安裝手冊/安裝手冊 v2.7.docx
+++ b/Doc/Manual/安裝手冊/安裝手冊 v2.7.docx
@@ -1,6 +1,6 @@
 
 <file path=word/document.xml><?xml version="1.0" encoding="utf-8"?>
-<w:document xmlns:wpc="http://schemas.microsoft.com/office/word/2010/wordprocessingCanvas" xmlns:cx="http://schemas.microsoft.com/office/drawing/2014/chartex" xmlns:cx1="http://schemas.microsoft.com/office/drawing/2015/9/8/chartex" xmlns:cx2="http://schemas.microsoft.com/office/drawing/2015/10/21/chartex" xmlns:cx3="http://schemas.microsoft.com/office/drawing/2016/5/9/chartex" xmlns:cx4="http://schemas.microsoft.com/office/drawing/2016/5/10/chartex" xmlns:cx5="http://schemas.microsoft.com/office/drawing/2016/5/11/chartex" xmlns:cx6="http://schemas.microsoft.com/office/drawing/2016/5/12/chartex" xmlns:cx7="http://schemas.microsoft.com/office/drawing/2016/5/13/chartex" xmlns:cx8="http://schemas.microsoft.com/office/drawing/2016/5/14/chartex" xmlns:mc="http://schemas.openxmlformats.org/markup-compatibility/2006" xmlns:aink="http://schemas.microsoft.com/office/drawing/2016/ink" xmlns:am3d="http://schemas.microsoft.com/office/drawing/2017/model3d" xmlns:o="urn:schemas-microsoft-com:office:office" xmlns:r="http://schemas.openxmlformats.org/officeDocument/2006/relationships" xmlns:m="http://schemas.openxmlformats.org/officeDocument/2006/math" xmlns:v="urn:schemas-microsoft-com:vml" xmlns:wp14="http://schemas.microsoft.com/office/word/2010/wordprocessingDrawing" xmlns:wp="http://schemas.openxmlformats.org/drawingml/2006/wordprocessingDrawing" xmlns:w10="urn:schemas-microsoft-com:office:word" xmlns:w="http://schemas.openxmlformats.org/wordprocessingml/2006/main" xmlns:w14="http://schemas.microsoft.com/office/word/2010/wordml" xmlns:w15="http://schemas.microsoft.com/office/word/2012/wordml" xmlns:w16cid="http://schemas.microsoft.com/office/word/2016/wordml/cid" xmlns:w16se="http://schemas.microsoft.com/office/word/2015/wordml/symex" xmlns:wpg="http://schemas.microsoft.com/office/word/2010/wordprocessingGroup" xmlns:wpi="http://schemas.microsoft.com/office/word/2010/wordprocessingInk" xmlns:wne="http://schemas.microsoft.com/office/word/2006/wordml" xmlns:wps="http://schemas.microsoft.com/office/word/2010/wordprocessingShape" mc:Ignorable="w14 w15 w16se w16cid wp14">
+<w:document xmlns:wpc="http://schemas.microsoft.com/office/word/2010/wordprocessingCanvas" xmlns:cx="http://schemas.microsoft.com/office/drawing/2014/chartex" xmlns:cx1="http://schemas.microsoft.com/office/drawing/2015/9/8/chartex" xmlns:cx2="http://schemas.microsoft.com/office/drawing/2015/10/21/chartex" xmlns:cx3="http://schemas.microsoft.com/office/drawing/2016/5/9/chartex" xmlns:cx4="http://schemas.microsoft.com/office/drawing/2016/5/10/chartex" xmlns:cx5="http://schemas.microsoft.com/office/drawing/2016/5/11/chartex" xmlns:cx6="http://schemas.microsoft.com/office/drawing/2016/5/12/chartex" xmlns:cx7="http://schemas.microsoft.com/office/drawing/2016/5/13/chartex" xmlns:cx8="http://schemas.microsoft.com/office/drawing/2016/5/14/chartex" xmlns:mc="http://schemas.openxmlformats.org/markup-compatibility/2006" xmlns:aink="http://schemas.microsoft.com/office/drawing/2016/ink" xmlns:am3d="http://schemas.microsoft.com/office/drawing/2017/model3d" xmlns:o="urn:schemas-microsoft-com:office:office" xmlns:oel="http://schemas.microsoft.com/office/2019/extlst" xmlns:r="http://schemas.openxmlformats.org/officeDocument/2006/relationships" xmlns:m="http://schemas.openxmlformats.org/officeDocument/2006/math" xmlns:v="urn:schemas-microsoft-com:vml" xmlns:wp14="http://schemas.microsoft.com/office/word/2010/wordprocessingDrawing" xmlns:wp="http://schemas.openxmlformats.org/drawingml/2006/wordprocessingDrawing" xmlns:w10="urn:schemas-microsoft-com:office:word" xmlns:w="http://schemas.openxmlformats.org/wordprocessingml/2006/main" xmlns:w14="http://schemas.microsoft.com/office/word/2010/wordml" xmlns:w15="http://schemas.microsoft.com/office/word/2012/wordml" xmlns:w16cex="http://schemas.microsoft.com/office/word/2018/wordml/cex" xmlns:w16cid="http://schemas.microsoft.com/office/word/2016/wordml/cid" xmlns:w16="http://schemas.microsoft.com/office/word/2018/wordml" xmlns:w16sdtdh="http://schemas.microsoft.com/office/word/2020/wordml/sdtdatahash" xmlns:w16se="http://schemas.microsoft.com/office/word/2015/wordml/symex" xmlns:wpg="http://schemas.microsoft.com/office/word/2010/wordprocessingGroup" xmlns:wpi="http://schemas.microsoft.com/office/word/2010/wordprocessingInk" xmlns:wne="http://schemas.microsoft.com/office/word/2006/wordml" xmlns:wps="http://schemas.microsoft.com/office/word/2010/wordprocessingShape" mc:Ignorable="w14 w15 w16se w16cid w16 w16cex w16sdtdh wp14">
   <w:body>
     <w:p>
       <w:pPr>
@@ -11,43 +11,50 @@
           <w:b w:val="0"/>
         </w:rPr>
       </w:pPr>
+      <w:proofErr w:type="spellStart"/>
       <w:r>
         <w:rPr>
           <w:rFonts w:ascii="微軟正黑體" w:hAnsi="微軟正黑體"/>
           <w:b w:val="0"/>
         </w:rPr>
-        <w:t xml:space="preserve">EasyBrailleEdit </w:t>
-      </w:r>
+        <w:t>EasyBrailleEdit</w:t>
+      </w:r>
+      <w:proofErr w:type="spellEnd"/>
       <w:r>
         <w:rPr>
           <w:rFonts w:ascii="微軟正黑體" w:hAnsi="微軟正黑體"/>
           <w:b w:val="0"/>
         </w:rPr>
-        <w:t>v</w:t>
+        <w:t xml:space="preserve"> </w:t>
       </w:r>
       <w:r>
         <w:rPr>
           <w:rFonts w:ascii="微軟正黑體" w:hAnsi="微軟正黑體"/>
           <w:b w:val="0"/>
         </w:rPr>
-        <w:t>3</w:t>
+        <w:t>v</w:t>
       </w:r>
       <w:r>
         <w:rPr>
           <w:rFonts w:ascii="微軟正黑體" w:hAnsi="微軟正黑體"/>
           <w:b w:val="0"/>
         </w:rPr>
-        <w:t>.</w:t>
+        <w:t>3</w:t>
       </w:r>
       <w:r>
         <w:rPr>
           <w:rFonts w:ascii="微軟正黑體" w:hAnsi="微軟正黑體"/>
           <w:b w:val="0"/>
         </w:rPr>
+        <w:t>.</w:t>
+      </w:r>
+      <w:r>
+        <w:rPr>
+          <w:rFonts w:ascii="微軟正黑體" w:hAnsi="微軟正黑體"/>
+          <w:b w:val="0"/>
+        </w:rPr>
         <w:t>1</w:t>
       </w:r>
-      <w:bookmarkStart w:id="0" w:name="_GoBack"/>
-      <w:bookmarkEnd w:id="0"/>
       <w:r>
         <w:rPr>
           <w:rFonts w:ascii="微軟正黑體" w:hAnsi="微軟正黑體"/>
@@ -264,12 +271,12 @@
       </w:r>
       <w:smartTag w:uri="urn:schemas-microsoft-com:office:smarttags" w:element="chmetcnv">
         <w:smartTagPr>
+          <w:attr w:name="TCSC" w:val="0"/>
+          <w:attr w:name="NumberType" w:val="1"/>
+          <w:attr w:name="Negative" w:val="False"/>
+          <w:attr w:name="HasSpace" w:val="True"/>
+          <w:attr w:name="SourceValue" w:val="13"/>
           <w:attr w:name="UnitName" w:val="英吋"/>
-          <w:attr w:name="SourceValue" w:val="13"/>
-          <w:attr w:name="HasSpace" w:val="True"/>
-          <w:attr w:name="Negative" w:val="False"/>
-          <w:attr w:name="NumberType" w:val="1"/>
-          <w:attr w:name="TCSC" w:val="0"/>
         </w:smartTagPr>
         <w:r>
           <w:t xml:space="preserve">13 </w:t>
@@ -298,12 +305,12 @@
       </w:r>
       <w:smartTag w:uri="urn:schemas-microsoft-com:office:smarttags" w:element="chmetcnv">
         <w:smartTagPr>
+          <w:attr w:name="TCSC" w:val="0"/>
+          <w:attr w:name="NumberType" w:val="1"/>
+          <w:attr w:name="Negative" w:val="True"/>
+          <w:attr w:name="HasSpace" w:val="False"/>
+          <w:attr w:name="SourceValue" w:val="2180"/>
           <w:attr w:name="UnitName" w:val="C"/>
-          <w:attr w:name="SourceValue" w:val="2180"/>
-          <w:attr w:name="HasSpace" w:val="False"/>
-          <w:attr w:name="Negative" w:val="True"/>
-          <w:attr w:name="NumberType" w:val="1"/>
-          <w:attr w:name="TCSC" w:val="0"/>
         </w:smartTagPr>
         <w:r>
           <w:t>-2180C</w:t>
@@ -367,13 +374,7 @@
           <w:rPr>
             <w:rStyle w:val="a5"/>
           </w:rPr>
-          <w:t>Basic-D V5</w:t>
-        </w:r>
-        <w:r>
-          <w:rPr>
-            <w:rStyle w:val="a5"/>
-          </w:rPr>
-          <w:t xml:space="preserve"> </w:t>
+          <w:t xml:space="preserve">Basic-D V5 </w:t>
         </w:r>
         <w:r>
           <w:rPr>
@@ -399,7 +400,15 @@
         <w:spacing w:before="90" w:after="100" w:afterAutospacing="1"/>
       </w:pPr>
       <w:r>
-        <w:t xml:space="preserve">Enabling Technologis </w:t>
+        <w:t xml:space="preserve">Enabling </w:t>
+      </w:r>
+      <w:proofErr w:type="spellStart"/>
+      <w:r>
+        <w:t>Technologis</w:t>
+      </w:r>
+      <w:proofErr w:type="spellEnd"/>
+      <w:r>
+        <w:t xml:space="preserve"> </w:t>
       </w:r>
       <w:r>
         <w:t>公司的雙面點字印表機，型號為</w:t>
@@ -441,8 +450,71 @@
         </w:numPr>
         <w:spacing w:before="90" w:after="100" w:afterAutospacing="1"/>
       </w:pPr>
-      <w:r>
-        <w:t>Impacto Texto</w:t>
+      <w:proofErr w:type="spellStart"/>
+      <w:r>
+        <w:t>Impacto</w:t>
+      </w:r>
+      <w:proofErr w:type="spellEnd"/>
+      <w:r>
+        <w:t xml:space="preserve"> </w:t>
+      </w:r>
+      <w:proofErr w:type="spellStart"/>
+      <w:r>
+        <w:t>Texto</w:t>
+      </w:r>
+      <w:proofErr w:type="spellEnd"/>
+    </w:p>
+    <w:p>
+      <w:pPr>
+        <w:widowControl/>
+        <w:numPr>
+          <w:ilvl w:val="1"/>
+          <w:numId w:val="3"/>
+        </w:numPr>
+        <w:spacing w:before="90" w:after="100" w:afterAutospacing="1"/>
+      </w:pPr>
+      <w:proofErr w:type="spellStart"/>
+      <w:r>
+        <w:rPr>
+          <w:rFonts w:hint="eastAsia"/>
+        </w:rPr>
+        <w:t>V</w:t>
+      </w:r>
+      <w:r>
+        <w:t>iewPlus</w:t>
+      </w:r>
+      <w:proofErr w:type="spellEnd"/>
+      <w:r>
+        <w:rPr>
+          <w:rFonts w:hint="eastAsia"/>
+        </w:rPr>
+        <w:t xml:space="preserve"> </w:t>
+      </w:r>
+      <w:r>
+        <w:rPr>
+          <w:rFonts w:hint="eastAsia"/>
+        </w:rPr>
+        <w:t>公司的</w:t>
+      </w:r>
+      <w:r>
+        <w:rPr>
+          <w:rFonts w:hint="eastAsia"/>
+        </w:rPr>
+        <w:t xml:space="preserve"> </w:t>
+      </w:r>
+      <w:hyperlink r:id="rId8" w:history="1">
+        <w:r>
+          <w:rPr>
+            <w:rStyle w:val="a5"/>
+          </w:rPr>
+          <w:t>VP Columbia 2</w:t>
+        </w:r>
+      </w:hyperlink>
+      <w:r>
+        <w:rPr>
+          <w:rFonts w:hint="eastAsia"/>
+        </w:rPr>
+        <w:t>。</w:t>
       </w:r>
     </w:p>
     <w:p>
@@ -497,8 +569,8 @@
         </w:numPr>
         <w:spacing w:before="90" w:after="100" w:afterAutospacing="1"/>
       </w:pPr>
-      <w:bookmarkStart w:id="1" w:name="OLE_LINK1"/>
-      <w:bookmarkStart w:id="2" w:name="OLE_LINK2"/>
+      <w:bookmarkStart w:id="0" w:name="OLE_LINK1"/>
+      <w:bookmarkStart w:id="1" w:name="OLE_LINK2"/>
       <w:r>
         <w:rPr>
           <w:rFonts w:hint="eastAsia"/>
@@ -532,19 +604,11 @@
       <w:r>
         <w:t>indows 10</w:t>
       </w:r>
-      <w:proofErr w:type="gramStart"/>
-      <w:r>
-        <w:rPr>
-          <w:rFonts w:hint="eastAsia"/>
-        </w:rPr>
-        <w:t>（</w:t>
-      </w:r>
-      <w:proofErr w:type="gramEnd"/>
-      <w:r>
-        <w:rPr>
-          <w:rFonts w:hint="eastAsia"/>
-        </w:rPr>
-        <w:t>請注意：</w:t>
+      <w:r>
+        <w:rPr>
+          <w:rFonts w:hint="eastAsia"/>
+        </w:rPr>
+        <w:t>（請注意：</w:t>
       </w:r>
       <w:r>
         <w:rPr>
@@ -604,8 +668,8 @@
         <w:t>！）</w:t>
       </w:r>
     </w:p>
+    <w:bookmarkEnd w:id="0"/>
     <w:bookmarkEnd w:id="1"/>
-    <w:bookmarkEnd w:id="2"/>
     <w:p>
       <w:pPr>
         <w:widowControl/>
@@ -624,6 +688,7 @@
         <w:pStyle w:val="2"/>
       </w:pPr>
       <w:r>
+        <w:lastRenderedPageBreak/>
         <w:t xml:space="preserve">2. </w:t>
       </w:r>
       <w:r>
@@ -632,7 +697,6 @@
     </w:p>
     <w:p>
       <w:r>
-        <w:lastRenderedPageBreak/>
         <w:t>如果您是購買正版軟體，請在安裝之前先檢查是否有收到下列</w:t>
       </w:r>
     </w:p>
@@ -749,7 +813,7 @@
                     <pic:cNvPicPr/>
                   </pic:nvPicPr>
                   <pic:blipFill>
-                    <a:blip r:embed="rId8"/>
+                    <a:blip r:embed="rId9"/>
                     <a:stretch>
                       <a:fillRect/>
                     </a:stretch>
@@ -923,7 +987,7 @@
                   <v:h position="#0,#1"/>
                 </v:handles>
               </v:shapetype>
-              <v:shape id="AutoShape 2" o:spid="_x0000_s1026" type="#_x0000_t62" style="position:absolute;left:0;text-align:left;margin-left:133.5pt;margin-top:159pt;width:150pt;height:27pt;z-index:251657728;visibility:visible;mso-wrap-style:square;mso-width-percent:0;mso-height-percent:0;mso-wrap-distance-left:9pt;mso-wrap-distance-top:0;mso-wrap-distance-right:9pt;mso-wrap-distance-bottom:0;mso-position-horizontal:absolute;mso-position-horizontal-relative:text;mso-position-vertical:absolute;mso-position-vertical-relative:text;mso-width-percent:0;mso-height-percent:0;mso-width-relative:page;mso-height-relative:page;v-text-anchor:top" o:gfxdata="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" adj="-881,-10680" fillcolor="yellow">
+              <v:shape id="AutoShape 2" o:spid="_x0000_s1026" type="#_x0000_t62" style="position:absolute;left:0;text-align:left;margin-left:133.5pt;margin-top:159pt;width:150pt;height:27pt;z-index:251657728;visibility:visible;mso-wrap-style:square;mso-width-percent:0;mso-height-percent:0;mso-wrap-distance-left:9pt;mso-wrap-distance-top:0;mso-wrap-distance-right:9pt;mso-wrap-distance-bottom:0;mso-position-horizontal:absolute;mso-position-horizontal-relative:text;mso-position-vertical:absolute;mso-position-vertical-relative:text;mso-width-percent:0;mso-height-percent:0;mso-width-relative:page;mso-height-relative:page;v-text-anchor:top" o:gfxdata="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" adj="-881,-10680" fillcolor="yellow">
                 <v:fill opacity="25443f"/>
                 <v:textbox>
                   <w:txbxContent>
@@ -978,7 +1042,7 @@
                     <pic:cNvPicPr/>
                   </pic:nvPicPr>
                   <pic:blipFill>
-                    <a:blip r:embed="rId9"/>
+                    <a:blip r:embed="rId10"/>
                     <a:stretch>
                       <a:fillRect/>
                     </a:stretch>
@@ -1132,7 +1196,7 @@
           </mc:Choice>
           <mc:Fallback>
             <w:pict>
-              <v:shape w14:anchorId="1596CFB4" id="_x0000_s1027" type="#_x0000_t62" style="position:absolute;left:0;text-align:left;margin-left:100.5pt;margin-top:155.5pt;width:165.75pt;height:27pt;z-index:251659776;visibility:visible;mso-wrap-style:square;mso-width-percent:0;mso-height-percent:0;mso-wrap-distance-left:9pt;mso-wrap-distance-top:0;mso-wrap-distance-right:9pt;mso-wrap-distance-bottom:0;mso-position-horizontal:absolute;mso-position-horizontal-relative:text;mso-position-vertical:absolute;mso-position-vertical-relative:text;mso-width-percent:0;mso-height-percent:0;mso-width-relative:page;mso-height-relative:page;v-text-anchor:top" o:gfxdata="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" adj="-881,-10680" fillcolor="yellow">
+              <v:shape w14:anchorId="1596CFB4" id="_x0000_s1027" type="#_x0000_t62" style="position:absolute;left:0;text-align:left;margin-left:100.5pt;margin-top:155.5pt;width:165.75pt;height:27pt;z-index:251659776;visibility:visible;mso-wrap-style:square;mso-width-percent:0;mso-height-percent:0;mso-wrap-distance-left:9pt;mso-wrap-distance-top:0;mso-wrap-distance-right:9pt;mso-wrap-distance-bottom:0;mso-position-horizontal:absolute;mso-position-horizontal-relative:text;mso-position-vertical:absolute;mso-position-vertical-relative:text;mso-width-percent:0;mso-height-percent:0;mso-width-relative:page;mso-height-relative:page;v-text-anchor:top" o:gfxdata="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" adj="-881,-10680" fillcolor="yellow">
                 <v:fill opacity="25443f"/>
                 <v:textbox>
                   <w:txbxContent>
@@ -1209,54 +1273,6 @@
                     <pic:cNvPicPr/>
                   </pic:nvPicPr>
                   <pic:blipFill>
-                    <a:blip r:embed="rId10"/>
-                    <a:stretch>
-                      <a:fillRect/>
-                    </a:stretch>
-                  </pic:blipFill>
-                  <pic:spPr>
-                    <a:xfrm>
-                      <a:off x="0" y="0"/>
-                      <a:ext cx="4885714" cy="3800000"/>
-                    </a:xfrm>
-                    <a:prstGeom prst="rect">
-                      <a:avLst/>
-                    </a:prstGeom>
-                  </pic:spPr>
-                </pic:pic>
-              </a:graphicData>
-            </a:graphic>
-          </wp:inline>
-        </w:drawing>
-      </w:r>
-    </w:p>
-    <w:p>
-      <w:pPr>
-        <w:widowControl/>
-        <w:spacing w:before="90" w:after="100" w:afterAutospacing="1"/>
-        <w:ind w:left="720"/>
-      </w:pPr>
-      <w:r>
-        <w:rPr>
-          <w:noProof/>
-        </w:rPr>
-        <w:lastRenderedPageBreak/>
-        <w:drawing>
-          <wp:inline distT="0" distB="0" distL="0" distR="0" wp14:anchorId="04643CB0" wp14:editId="793178EE">
-            <wp:extent cx="4885714" cy="3800000"/>
-            <wp:effectExtent l="0" t="0" r="0" b="0"/>
-            <wp:docPr id="11" name="圖片 11"/>
-            <wp:cNvGraphicFramePr>
-              <a:graphicFrameLocks xmlns:a="http://schemas.openxmlformats.org/drawingml/2006/main" noChangeAspect="1"/>
-            </wp:cNvGraphicFramePr>
-            <a:graphic xmlns:a="http://schemas.openxmlformats.org/drawingml/2006/main">
-              <a:graphicData uri="http://schemas.openxmlformats.org/drawingml/2006/picture">
-                <pic:pic xmlns:pic="http://schemas.openxmlformats.org/drawingml/2006/picture">
-                  <pic:nvPicPr>
-                    <pic:cNvPr id="1" name=""/>
-                    <pic:cNvPicPr/>
-                  </pic:nvPicPr>
-                  <pic:blipFill>
                     <a:blip r:embed="rId11"/>
                     <a:stretch>
                       <a:fillRect/>
@@ -1279,6 +1295,54 @@
       </w:r>
     </w:p>
     <w:p>
+      <w:pPr>
+        <w:widowControl/>
+        <w:spacing w:before="90" w:after="100" w:afterAutospacing="1"/>
+        <w:ind w:left="720"/>
+      </w:pPr>
+      <w:r>
+        <w:rPr>
+          <w:noProof/>
+        </w:rPr>
+        <w:lastRenderedPageBreak/>
+        <w:drawing>
+          <wp:inline distT="0" distB="0" distL="0" distR="0" wp14:anchorId="04643CB0" wp14:editId="793178EE">
+            <wp:extent cx="4885714" cy="3800000"/>
+            <wp:effectExtent l="0" t="0" r="0" b="0"/>
+            <wp:docPr id="11" name="圖片 11"/>
+            <wp:cNvGraphicFramePr>
+              <a:graphicFrameLocks xmlns:a="http://schemas.openxmlformats.org/drawingml/2006/main" noChangeAspect="1"/>
+            </wp:cNvGraphicFramePr>
+            <a:graphic xmlns:a="http://schemas.openxmlformats.org/drawingml/2006/main">
+              <a:graphicData uri="http://schemas.openxmlformats.org/drawingml/2006/picture">
+                <pic:pic xmlns:pic="http://schemas.openxmlformats.org/drawingml/2006/picture">
+                  <pic:nvPicPr>
+                    <pic:cNvPr id="1" name=""/>
+                    <pic:cNvPicPr/>
+                  </pic:nvPicPr>
+                  <pic:blipFill>
+                    <a:blip r:embed="rId12"/>
+                    <a:stretch>
+                      <a:fillRect/>
+                    </a:stretch>
+                  </pic:blipFill>
+                  <pic:spPr>
+                    <a:xfrm>
+                      <a:off x="0" y="0"/>
+                      <a:ext cx="4885714" cy="3800000"/>
+                    </a:xfrm>
+                    <a:prstGeom prst="rect">
+                      <a:avLst/>
+                    </a:prstGeom>
+                  </pic:spPr>
+                </pic:pic>
+              </a:graphicData>
+            </a:graphic>
+          </wp:inline>
+        </w:drawing>
+      </w:r>
+    </w:p>
+    <w:p>
       <w:r>
         <w:t>安裝完成後，您的桌面上會有一個捷徑，圖示</w:t>
       </w:r>
@@ -1315,7 +1379,7 @@
                     </pic:cNvPicPr>
                   </pic:nvPicPr>
                   <pic:blipFill>
-                    <a:blip r:embed="rId12">
+                    <a:blip r:embed="rId13">
                       <a:extLst>
                         <a:ext uri="{28A0092B-C50C-407E-A947-70E740481C1C}">
                           <a14:useLocalDpi xmlns:a14="http://schemas.microsoft.com/office/drawing/2010/main" val="0"/>
@@ -1393,7 +1457,7 @@
                     </pic:cNvPicPr>
                   </pic:nvPicPr>
                   <pic:blipFill>
-                    <a:blip r:embed="rId13">
+                    <a:blip r:embed="rId14">
                       <a:extLst>
                         <a:ext uri="{28A0092B-C50C-407E-A947-70E740481C1C}">
                           <a14:useLocalDpi xmlns:a14="http://schemas.microsoft.com/office/drawing/2010/main" val="0"/>
@@ -1527,7 +1591,7 @@
       <w:r>
         <w:t xml:space="preserve"> </w:t>
       </w:r>
-      <w:hyperlink r:id="rId14" w:history="1">
+      <w:hyperlink r:id="rId15" w:history="1">
         <w:r>
           <w:rPr>
             <w:rStyle w:val="a5"/>
@@ -1552,7 +1616,7 @@
       <w:r>
         <w:t>，網址是：</w:t>
       </w:r>
-      <w:hyperlink r:id="rId15" w:history="1">
+      <w:hyperlink r:id="rId16" w:history="1">
         <w:r>
           <w:rPr>
             <w:rStyle w:val="a5"/>
@@ -1608,6 +1672,7 @@
         </w:rPr>
         <w:t xml:space="preserve"> </w:t>
       </w:r>
+      <w:proofErr w:type="spellStart"/>
       <w:r>
         <w:rPr>
           <w:sz w:val="21"/>
@@ -1615,6 +1680,7 @@
         </w:rPr>
         <w:t>Ministep</w:t>
       </w:r>
+      <w:proofErr w:type="spellEnd"/>
       <w:r>
         <w:rPr>
           <w:sz w:val="21"/>
@@ -1634,7 +1700,7 @@
 </file>
 
 <file path=word/endnotes.xml><?xml version="1.0" encoding="utf-8"?>
-<w:endnotes xmlns:wpc="http://schemas.microsoft.com/office/word/2010/wordprocessingCanvas" xmlns:cx="http://schemas.microsoft.com/office/drawing/2014/chartex" xmlns:cx1="http://schemas.microsoft.com/office/drawing/2015/9/8/chartex" xmlns:cx2="http://schemas.microsoft.com/office/drawing/2015/10/21/chartex" xmlns:cx3="http://schemas.microsoft.com/office/drawing/2016/5/9/chartex" xmlns:cx4="http://schemas.microsoft.com/office/drawing/2016/5/10/chartex" xmlns:cx5="http://schemas.microsoft.com/office/drawing/2016/5/11/chartex" xmlns:cx6="http://schemas.microsoft.com/office/drawing/2016/5/12/chartex" xmlns:cx7="http://schemas.microsoft.com/office/drawing/2016/5/13/chartex" xmlns:cx8="http://schemas.microsoft.com/office/drawing/2016/5/14/chartex" xmlns:mc="http://schemas.openxmlformats.org/markup-compatibility/2006" xmlns:aink="http://schemas.microsoft.com/office/drawing/2016/ink" xmlns:am3d="http://schemas.microsoft.com/office/drawing/2017/model3d" xmlns:o="urn:schemas-microsoft-com:office:office" xmlns:r="http://schemas.openxmlformats.org/officeDocument/2006/relationships" xmlns:m="http://schemas.openxmlformats.org/officeDocument/2006/math" xmlns:v="urn:schemas-microsoft-com:vml" xmlns:wp14="http://schemas.microsoft.com/office/word/2010/wordprocessingDrawing" xmlns:wp="http://schemas.openxmlformats.org/drawingml/2006/wordprocessingDrawing" xmlns:w10="urn:schemas-microsoft-com:office:word" xmlns:w="http://schemas.openxmlformats.org/wordprocessingml/2006/main" xmlns:w14="http://schemas.microsoft.com/office/word/2010/wordml" xmlns:w15="http://schemas.microsoft.com/office/word/2012/wordml" xmlns:w16cid="http://schemas.microsoft.com/office/word/2016/wordml/cid" xmlns:w16se="http://schemas.microsoft.com/office/word/2015/wordml/symex" xmlns:wpg="http://schemas.microsoft.com/office/word/2010/wordprocessingGroup" xmlns:wpi="http://schemas.microsoft.com/office/word/2010/wordprocessingInk" xmlns:wne="http://schemas.microsoft.com/office/word/2006/wordml" xmlns:wps="http://schemas.microsoft.com/office/word/2010/wordprocessingShape" mc:Ignorable="w14 w15 w16se w16cid wp14">
+<w:endnotes xmlns:wpc="http://schemas.microsoft.com/office/word/2010/wordprocessingCanvas" xmlns:cx="http://schemas.microsoft.com/office/drawing/2014/chartex" xmlns:cx1="http://schemas.microsoft.com/office/drawing/2015/9/8/chartex" xmlns:cx2="http://schemas.microsoft.com/office/drawing/2015/10/21/chartex" xmlns:cx3="http://schemas.microsoft.com/office/drawing/2016/5/9/chartex" xmlns:cx4="http://schemas.microsoft.com/office/drawing/2016/5/10/chartex" xmlns:cx5="http://schemas.microsoft.com/office/drawing/2016/5/11/chartex" xmlns:cx6="http://schemas.microsoft.com/office/drawing/2016/5/12/chartex" xmlns:cx7="http://schemas.microsoft.com/office/drawing/2016/5/13/chartex" xmlns:cx8="http://schemas.microsoft.com/office/drawing/2016/5/14/chartex" xmlns:mc="http://schemas.openxmlformats.org/markup-compatibility/2006" xmlns:aink="http://schemas.microsoft.com/office/drawing/2016/ink" xmlns:am3d="http://schemas.microsoft.com/office/drawing/2017/model3d" xmlns:o="urn:schemas-microsoft-com:office:office" xmlns:oel="http://schemas.microsoft.com/office/2019/extlst" xmlns:r="http://schemas.openxmlformats.org/officeDocument/2006/relationships" xmlns:m="http://schemas.openxmlformats.org/officeDocument/2006/math" xmlns:v="urn:schemas-microsoft-com:vml" xmlns:wp14="http://schemas.microsoft.com/office/word/2010/wordprocessingDrawing" xmlns:wp="http://schemas.openxmlformats.org/drawingml/2006/wordprocessingDrawing" xmlns:w10="urn:schemas-microsoft-com:office:word" xmlns:w="http://schemas.openxmlformats.org/wordprocessingml/2006/main" xmlns:w14="http://schemas.microsoft.com/office/word/2010/wordml" xmlns:w15="http://schemas.microsoft.com/office/word/2012/wordml" xmlns:w16cex="http://schemas.microsoft.com/office/word/2018/wordml/cex" xmlns:w16cid="http://schemas.microsoft.com/office/word/2016/wordml/cid" xmlns:w16="http://schemas.microsoft.com/office/word/2018/wordml" xmlns:w16sdtdh="http://schemas.microsoft.com/office/word/2020/wordml/sdtdatahash" xmlns:w16se="http://schemas.microsoft.com/office/word/2015/wordml/symex" xmlns:wpg="http://schemas.microsoft.com/office/word/2010/wordprocessingGroup" xmlns:wpi="http://schemas.microsoft.com/office/word/2010/wordprocessingInk" xmlns:wne="http://schemas.microsoft.com/office/word/2006/wordml" xmlns:wps="http://schemas.microsoft.com/office/word/2010/wordprocessingShape" mc:Ignorable="w14 w15 w16se w16cid w16 w16cex w16sdtdh wp14">
   <w:endnote w:type="separator" w:id="-1">
     <w:p>
       <w:r>
@@ -1653,7 +1719,7 @@
 </file>
 
 <file path=word/footnotes.xml><?xml version="1.0" encoding="utf-8"?>
-<w:footnotes xmlns:wpc="http://schemas.microsoft.com/office/word/2010/wordprocessingCanvas" xmlns:cx="http://schemas.microsoft.com/office/drawing/2014/chartex" xmlns:cx1="http://schemas.microsoft.com/office/drawing/2015/9/8/chartex" xmlns:cx2="http://schemas.microsoft.com/office/drawing/2015/10/21/chartex" xmlns:cx3="http://schemas.microsoft.com/office/drawing/2016/5/9/chartex" xmlns:cx4="http://schemas.microsoft.com/office/drawing/2016/5/10/chartex" xmlns:cx5="http://schemas.microsoft.com/office/drawing/2016/5/11/chartex" xmlns:cx6="http://schemas.microsoft.com/office/drawing/2016/5/12/chartex" xmlns:cx7="http://schemas.microsoft.com/office/drawing/2016/5/13/chartex" xmlns:cx8="http://schemas.microsoft.com/office/drawing/2016/5/14/chartex" xmlns:mc="http://schemas.openxmlformats.org/markup-compatibility/2006" xmlns:aink="http://schemas.microsoft.com/office/drawing/2016/ink" xmlns:am3d="http://schemas.microsoft.com/office/drawing/2017/model3d" xmlns:o="urn:schemas-microsoft-com:office:office" xmlns:r="http://schemas.openxmlformats.org/officeDocument/2006/relationships" xmlns:m="http://schemas.openxmlformats.org/officeDocument/2006/math" xmlns:v="urn:schemas-microsoft-com:vml" xmlns:wp14="http://schemas.microsoft.com/office/word/2010/wordprocessingDrawing" xmlns:wp="http://schemas.openxmlformats.org/drawingml/2006/wordprocessingDrawing" xmlns:w10="urn:schemas-microsoft-com:office:word" xmlns:w="http://schemas.openxmlformats.org/wordprocessingml/2006/main" xmlns:w14="http://schemas.microsoft.com/office/word/2010/wordml" xmlns:w15="http://schemas.microsoft.com/office/word/2012/wordml" xmlns:w16cid="http://schemas.microsoft.com/office/word/2016/wordml/cid" xmlns:w16se="http://schemas.microsoft.com/office/word/2015/wordml/symex" xmlns:wpg="http://schemas.microsoft.com/office/word/2010/wordprocessingGroup" xmlns:wpi="http://schemas.microsoft.com/office/word/2010/wordprocessingInk" xmlns:wne="http://schemas.microsoft.com/office/word/2006/wordml" xmlns:wps="http://schemas.microsoft.com/office/word/2010/wordprocessingShape" mc:Ignorable="w14 w15 w16se w16cid wp14">
+<w:footnotes xmlns:wpc="http://schemas.microsoft.com/office/word/2010/wordprocessingCanvas" xmlns:cx="http://schemas.microsoft.com/office/drawing/2014/chartex" xmlns:cx1="http://schemas.microsoft.com/office/drawing/2015/9/8/chartex" xmlns:cx2="http://schemas.microsoft.com/office/drawing/2015/10/21/chartex" xmlns:cx3="http://schemas.microsoft.com/office/drawing/2016/5/9/chartex" xmlns:cx4="http://schemas.microsoft.com/office/drawing/2016/5/10/chartex" xmlns:cx5="http://schemas.microsoft.com/office/drawing/2016/5/11/chartex" xmlns:cx6="http://schemas.microsoft.com/office/drawing/2016/5/12/chartex" xmlns:cx7="http://schemas.microsoft.com/office/drawing/2016/5/13/chartex" xmlns:cx8="http://schemas.microsoft.com/office/drawing/2016/5/14/chartex" xmlns:mc="http://schemas.openxmlformats.org/markup-compatibility/2006" xmlns:aink="http://schemas.microsoft.com/office/drawing/2016/ink" xmlns:am3d="http://schemas.microsoft.com/office/drawing/2017/model3d" xmlns:o="urn:schemas-microsoft-com:office:office" xmlns:oel="http://schemas.microsoft.com/office/2019/extlst" xmlns:r="http://schemas.openxmlformats.org/officeDocument/2006/relationships" xmlns:m="http://schemas.openxmlformats.org/officeDocument/2006/math" xmlns:v="urn:schemas-microsoft-com:vml" xmlns:wp14="http://schemas.microsoft.com/office/word/2010/wordprocessingDrawing" xmlns:wp="http://schemas.openxmlformats.org/drawingml/2006/wordprocessingDrawing" xmlns:w10="urn:schemas-microsoft-com:office:word" xmlns:w="http://schemas.openxmlformats.org/wordprocessingml/2006/main" xmlns:w14="http://schemas.microsoft.com/office/word/2010/wordml" xmlns:w15="http://schemas.microsoft.com/office/word/2012/wordml" xmlns:w16cex="http://schemas.microsoft.com/office/word/2018/wordml/cex" xmlns:w16cid="http://schemas.microsoft.com/office/word/2016/wordml/cid" xmlns:w16="http://schemas.microsoft.com/office/word/2018/wordml" xmlns:w16sdtdh="http://schemas.microsoft.com/office/word/2020/wordml/sdtdatahash" xmlns:w16se="http://schemas.microsoft.com/office/word/2015/wordml/symex" xmlns:wpg="http://schemas.microsoft.com/office/word/2010/wordprocessingGroup" xmlns:wpi="http://schemas.microsoft.com/office/word/2010/wordprocessingInk" xmlns:wne="http://schemas.microsoft.com/office/word/2006/wordml" xmlns:wps="http://schemas.microsoft.com/office/word/2010/wordprocessingShape" mc:Ignorable="w14 w15 w16se w16cid w16 w16cex w16sdtdh wp14">
   <w:footnote w:type="separator" w:id="-1">
     <w:p>
       <w:r>
@@ -1672,7 +1738,7 @@
 </file>
 
 <file path=word/numbering.xml><?xml version="1.0" encoding="utf-8"?>
-<w:numbering xmlns:wpc="http://schemas.microsoft.com/office/word/2010/wordprocessingCanvas" xmlns:cx="http://schemas.microsoft.com/office/drawing/2014/chartex" xmlns:cx1="http://schemas.microsoft.com/office/drawing/2015/9/8/chartex" xmlns:cx2="http://schemas.microsoft.com/office/drawing/2015/10/21/chartex" xmlns:cx3="http://schemas.microsoft.com/office/drawing/2016/5/9/chartex" xmlns:cx4="http://schemas.microsoft.com/office/drawing/2016/5/10/chartex" xmlns:cx5="http://schemas.microsoft.com/office/drawing/2016/5/11/chartex" xmlns:cx6="http://schemas.microsoft.com/office/drawing/2016/5/12/chartex" xmlns:cx7="http://schemas.microsoft.com/office/drawing/2016/5/13/chartex" xmlns:cx8="http://schemas.microsoft.com/office/drawing/2016/5/14/chartex" xmlns:mc="http://schemas.openxmlformats.org/markup-compatibility/2006" xmlns:aink="http://schemas.microsoft.com/office/drawing/2016/ink" xmlns:am3d="http://schemas.microsoft.com/office/drawing/2017/model3d" xmlns:o="urn:schemas-microsoft-com:office:office" xmlns:r="http://schemas.openxmlformats.org/officeDocument/2006/relationships" xmlns:m="http://schemas.openxmlformats.org/officeDocument/2006/math" xmlns:v="urn:schemas-microsoft-com:vml" xmlns:wp14="http://schemas.microsoft.com/office/word/2010/wordprocessingDrawing" xmlns:wp="http://schemas.openxmlformats.org/drawingml/2006/wordprocessingDrawing" xmlns:w10="urn:schemas-microsoft-com:office:word" xmlns:w="http://schemas.openxmlformats.org/wordprocessingml/2006/main" xmlns:w14="http://schemas.microsoft.com/office/word/2010/wordml" xmlns:w15="http://schemas.microsoft.com/office/word/2012/wordml" xmlns:w16cid="http://schemas.microsoft.com/office/word/2016/wordml/cid" xmlns:w16se="http://schemas.microsoft.com/office/word/2015/wordml/symex" xmlns:wpg="http://schemas.microsoft.com/office/word/2010/wordprocessingGroup" xmlns:wpi="http://schemas.microsoft.com/office/word/2010/wordprocessingInk" xmlns:wne="http://schemas.microsoft.com/office/word/2006/wordml" xmlns:wps="http://schemas.microsoft.com/office/word/2010/wordprocessingShape" mc:Ignorable="w14 w15 w16se w16cid wp14">
+<w:numbering xmlns:wpc="http://schemas.microsoft.com/office/word/2010/wordprocessingCanvas" xmlns:cx="http://schemas.microsoft.com/office/drawing/2014/chartex" xmlns:cx1="http://schemas.microsoft.com/office/drawing/2015/9/8/chartex" xmlns:cx2="http://schemas.microsoft.com/office/drawing/2015/10/21/chartex" xmlns:cx3="http://schemas.microsoft.com/office/drawing/2016/5/9/chartex" xmlns:cx4="http://schemas.microsoft.com/office/drawing/2016/5/10/chartex" xmlns:cx5="http://schemas.microsoft.com/office/drawing/2016/5/11/chartex" xmlns:cx6="http://schemas.microsoft.com/office/drawing/2016/5/12/chartex" xmlns:cx7="http://schemas.microsoft.com/office/drawing/2016/5/13/chartex" xmlns:cx8="http://schemas.microsoft.com/office/drawing/2016/5/14/chartex" xmlns:mc="http://schemas.openxmlformats.org/markup-compatibility/2006" xmlns:aink="http://schemas.microsoft.com/office/drawing/2016/ink" xmlns:am3d="http://schemas.microsoft.com/office/drawing/2017/model3d" xmlns:o="urn:schemas-microsoft-com:office:office" xmlns:oel="http://schemas.microsoft.com/office/2019/extlst" xmlns:r="http://schemas.openxmlformats.org/officeDocument/2006/relationships" xmlns:m="http://schemas.openxmlformats.org/officeDocument/2006/math" xmlns:v="urn:schemas-microsoft-com:vml" xmlns:wp14="http://schemas.microsoft.com/office/word/2010/wordprocessingDrawing" xmlns:wp="http://schemas.openxmlformats.org/drawingml/2006/wordprocessingDrawing" xmlns:w10="urn:schemas-microsoft-com:office:word" xmlns:w="http://schemas.openxmlformats.org/wordprocessingml/2006/main" xmlns:w14="http://schemas.microsoft.com/office/word/2010/wordml" xmlns:w15="http://schemas.microsoft.com/office/word/2012/wordml" xmlns:w16cex="http://schemas.microsoft.com/office/word/2018/wordml/cex" xmlns:w16cid="http://schemas.microsoft.com/office/word/2016/wordml/cid" xmlns:w16="http://schemas.microsoft.com/office/word/2018/wordml" xmlns:w16sdtdh="http://schemas.microsoft.com/office/word/2020/wordml/sdtdatahash" xmlns:w16se="http://schemas.microsoft.com/office/word/2015/wordml/symex" xmlns:wpg="http://schemas.microsoft.com/office/word/2010/wordprocessingGroup" xmlns:wpi="http://schemas.microsoft.com/office/word/2010/wordprocessingInk" xmlns:wne="http://schemas.microsoft.com/office/word/2006/wordml" xmlns:wps="http://schemas.microsoft.com/office/word/2010/wordprocessingShape" mc:Ignorable="w14 w15 w16se w16cid w16 w16cex w16sdtdh wp14">
   <w:abstractNum w:abstractNumId="0" w15:restartNumberingAfterBreak="0">
     <w:nsid w:val="045906F5"/>
     <w:multiLevelType w:val="multilevel"/>
@@ -2680,32 +2746,32 @@
       </w:rPr>
     </w:lvl>
   </w:abstractNum>
-  <w:num w:numId="1">
+  <w:num w:numId="1" w16cid:durableId="807286082">
     <w:abstractNumId w:val="1"/>
   </w:num>
-  <w:num w:numId="2">
+  <w:num w:numId="2" w16cid:durableId="2061049361">
     <w:abstractNumId w:val="6"/>
   </w:num>
-  <w:num w:numId="3">
+  <w:num w:numId="3" w16cid:durableId="644892529">
     <w:abstractNumId w:val="0"/>
   </w:num>
-  <w:num w:numId="4">
+  <w:num w:numId="4" w16cid:durableId="1182548425">
     <w:abstractNumId w:val="5"/>
   </w:num>
-  <w:num w:numId="5">
+  <w:num w:numId="5" w16cid:durableId="163053998">
     <w:abstractNumId w:val="4"/>
   </w:num>
-  <w:num w:numId="6">
+  <w:num w:numId="6" w16cid:durableId="1124229730">
     <w:abstractNumId w:val="2"/>
   </w:num>
-  <w:num w:numId="7">
+  <w:num w:numId="7" w16cid:durableId="1206025738">
     <w:abstractNumId w:val="3"/>
   </w:num>
 </w:numbering>
 </file>
 
 <file path=word/styles.xml><?xml version="1.0" encoding="utf-8"?>
-<w:styles xmlns:mc="http://schemas.openxmlformats.org/markup-compatibility/2006" xmlns:r="http://schemas.openxmlformats.org/officeDocument/2006/relationships" xmlns:w="http://schemas.openxmlformats.org/wordprocessingml/2006/main" xmlns:w14="http://schemas.microsoft.com/office/word/2010/wordml" xmlns:w15="http://schemas.microsoft.com/office/word/2012/wordml" xmlns:w16cid="http://schemas.microsoft.com/office/word/2016/wordml/cid" xmlns:w16se="http://schemas.microsoft.com/office/word/2015/wordml/symex" mc:Ignorable="w14 w15 w16se w16cid">
+<w:styles xmlns:mc="http://schemas.openxmlformats.org/markup-compatibility/2006" xmlns:r="http://schemas.openxmlformats.org/officeDocument/2006/relationships" xmlns:w="http://schemas.openxmlformats.org/wordprocessingml/2006/main" xmlns:w14="http://schemas.microsoft.com/office/word/2010/wordml" xmlns:w15="http://schemas.microsoft.com/office/word/2012/wordml" xmlns:w16cex="http://schemas.microsoft.com/office/word/2018/wordml/cex" xmlns:w16cid="http://schemas.microsoft.com/office/word/2016/wordml/cid" xmlns:w16="http://schemas.microsoft.com/office/word/2018/wordml" xmlns:w16sdtdh="http://schemas.microsoft.com/office/word/2020/wordml/sdtdatahash" xmlns:w16se="http://schemas.microsoft.com/office/word/2015/wordml/symex" mc:Ignorable="w14 w15 w16se w16cid w16 w16cex w16sdtdh">
   <w:docDefaults>
     <w:rPrDefault>
       <w:rPr>
@@ -2733,6 +2799,7 @@
     <w:lsdException w:name="Emphasis" w:qFormat="1"/>
     <w:lsdException w:name="HTML Sample" w:semiHidden="1" w:unhideWhenUsed="1"/>
     <w:lsdException w:name="HTML Typewriter" w:semiHidden="1" w:unhideWhenUsed="1"/>
+    <w:lsdException w:name="Normal Table" w:semiHidden="1" w:unhideWhenUsed="1"/>
     <w:lsdException w:name="Outline List 1" w:semiHidden="1" w:unhideWhenUsed="1"/>
     <w:lsdException w:name="Outline List 2" w:semiHidden="1" w:unhideWhenUsed="1"/>
     <w:lsdException w:name="Outline List 3" w:semiHidden="1" w:unhideWhenUsed="1"/>
@@ -2776,8 +2843,10 @@
     <w:lsdException w:name="Table Subtle 1" w:semiHidden="1" w:unhideWhenUsed="1"/>
     <w:lsdException w:name="Table Subtle 2" w:semiHidden="1" w:unhideWhenUsed="1"/>
     <w:lsdException w:name="Table Web 1" w:semiHidden="1" w:unhideWhenUsed="1"/>
+    <w:lsdException w:name="Table Web 2" w:semiHidden="1" w:unhideWhenUsed="1"/>
     <w:lsdException w:name="Table Web 3" w:semiHidden="1" w:unhideWhenUsed="1"/>
     <w:lsdException w:name="Balloon Text" w:semiHidden="1" w:unhideWhenUsed="1"/>
+    <w:lsdException w:name="Table Theme" w:semiHidden="1" w:unhideWhenUsed="1"/>
     <w:lsdException w:name="Placeholder Text" w:semiHidden="1" w:uiPriority="99"/>
     <w:lsdException w:name="No Spacing" w:uiPriority="1" w:qFormat="1"/>
     <w:lsdException w:name="Light Shading" w:uiPriority="60"/>

</xml_diff>